<commit_message>
Updated fluidics plugin tutorial to clarify what a "data provider" is for and how it's used, as well as clarifications to operation time enum, and  attribute persistance.
</commit_message>
<xml_diff>
--- a/LcmsNet/Documentation/FluidicsEnabledPluginTutorial.docx
+++ b/LcmsNet/Documentation/FluidicsEnabledPluginTutorial.docx
@@ -207,7 +207,7 @@
                 <w:alias w:val="Date"/>
                 <w:id w:val="516659546"/>
                 <w:dataBinding w:prefixMappings="xmlns:ns0='http://schemas.microsoft.com/office/2006/coverPageProps'" w:xpath="/ns0:CoverPageProperties[1]/ns0:PublishDate[1]" w:storeItemID="{55AF091B-3C7A-41E3-B477-F2FDAA23CFDA}"/>
-                <w:date w:fullDate="2014-09-08T00:00:00Z">
+                <w:date w:fullDate="2014-10-03T00:00:00Z">
                   <w:dateFormat w:val="M/d/yyyy"/>
                   <w:lid w:val="en-US"/>
                   <w:storeMappedDataAs w:val="dateTime"/>
@@ -235,21 +235,7 @@
                         <w:b/>
                         <w:bCs/>
                       </w:rPr>
-                      <w:t>9</w:t>
-                    </w:r>
-                    <w:r>
-                      <w:rPr>
-                        <w:b/>
-                        <w:bCs/>
-                      </w:rPr>
-                      <w:t>/</w:t>
-                    </w:r>
-                    <w:r>
-                      <w:rPr>
-                        <w:b/>
-                        <w:bCs/>
-                      </w:rPr>
-                      <w:t>8</w:t>
+                      <w:t>10/3</w:t>
                     </w:r>
                     <w:r>
                       <w:rPr>
@@ -336,8 +322,6 @@
             <w:br w:type="page"/>
           </w:r>
         </w:p>
-        <w:bookmarkStart w:id="0" w:name="_GoBack" w:displacedByCustomXml="next"/>
-        <w:bookmarkEnd w:id="0" w:displacedByCustomXml="next"/>
       </w:sdtContent>
     </w:sdt>
     <w:sdt>
@@ -763,7 +747,7 @@
           <w:rFonts w:asciiTheme="minorHAnsi" w:hAnsiTheme="minorHAnsi"/>
         </w:rPr>
       </w:pPr>
-      <w:bookmarkStart w:id="1" w:name="_Toc396741575"/>
+      <w:bookmarkStart w:id="0" w:name="_Toc396741575"/>
       <w:r>
         <w:rPr>
           <w:rFonts w:asciiTheme="minorHAnsi" w:hAnsiTheme="minorHAnsi"/>
@@ -771,7 +755,7 @@
         <w:lastRenderedPageBreak/>
         <w:t>Creating a Fluidics Enabled Plugin</w:t>
       </w:r>
-      <w:bookmarkEnd w:id="1"/>
+      <w:bookmarkEnd w:id="0"/>
     </w:p>
     <w:p>
       <w:pPr>
@@ -2159,13 +2143,43 @@
         </w:rPr>
         <w:t>enum</w:t>
       </w:r>
-      <w:proofErr w:type="spellEnd"/>
-      <w:r>
-        <w:rPr>
-          <w:sz w:val="24"/>
-          <w:szCs w:val="24"/>
-        </w:rPr>
-        <w:t xml:space="preserve"> telling lcmsnet max time is user defined.</w:t>
+      <w:r>
+        <w:rPr>
+          <w:sz w:val="24"/>
+          <w:szCs w:val="24"/>
+        </w:rPr>
+        <w:t>MethodOperationTime</w:t>
+      </w:r>
+      <w:proofErr w:type="spellEnd"/>
+      <w:r>
+        <w:rPr>
+          <w:sz w:val="24"/>
+          <w:szCs w:val="24"/>
+        </w:rPr>
+        <w:t xml:space="preserve"> </w:t>
+      </w:r>
+      <w:proofErr w:type="spellStart"/>
+      <w:r>
+        <w:rPr>
+          <w:sz w:val="24"/>
+          <w:szCs w:val="24"/>
+        </w:rPr>
+        <w:t>enum</w:t>
+      </w:r>
+      <w:proofErr w:type="spellEnd"/>
+      <w:r>
+        <w:rPr>
+          <w:sz w:val="24"/>
+          <w:szCs w:val="24"/>
+        </w:rPr>
+        <w:t xml:space="preserve"> </w:t>
+      </w:r>
+      <w:r>
+        <w:rPr>
+          <w:sz w:val="24"/>
+          <w:szCs w:val="24"/>
+        </w:rPr>
+        <w:t>telling lcmsnet max time is user defined.</w:t>
       </w:r>
     </w:p>
     <w:p>
@@ -2215,6 +2229,75 @@
         </w:rPr>
         <w:t xml:space="preserve"> name of an event that will provide data to user controls.</w:t>
       </w:r>
+      <w:r>
+        <w:rPr>
+          <w:sz w:val="24"/>
+          <w:szCs w:val="24"/>
+        </w:rPr>
+        <w:t xml:space="preserve"> </w:t>
+      </w:r>
+      <w:r>
+        <w:rPr>
+          <w:sz w:val="24"/>
+          <w:szCs w:val="24"/>
+        </w:rPr>
+        <w:t xml:space="preserve">This name allows the method editor or other system to register an event handler through the </w:t>
+      </w:r>
+      <w:proofErr w:type="spellStart"/>
+      <w:r>
+        <w:rPr>
+          <w:sz w:val="24"/>
+          <w:szCs w:val="24"/>
+        </w:rPr>
+        <w:t>IDevice</w:t>
+      </w:r>
+      <w:proofErr w:type="spellEnd"/>
+      <w:r>
+        <w:rPr>
+          <w:sz w:val="24"/>
+          <w:szCs w:val="24"/>
+        </w:rPr>
+        <w:t xml:space="preserve"> interface, without having to know what class it is.</w:t>
+      </w:r>
+      <w:r>
+        <w:rPr>
+          <w:sz w:val="24"/>
+          <w:szCs w:val="24"/>
+        </w:rPr>
+        <w:t xml:space="preserve"> </w:t>
+      </w:r>
+      <w:bookmarkStart w:id="1" w:name="_GoBack"/>
+      <w:bookmarkEnd w:id="1"/>
+      <w:r>
+        <w:rPr>
+          <w:sz w:val="24"/>
+          <w:szCs w:val="24"/>
+        </w:rPr>
+        <w:t>In essence, if a method accessible to the method editor needs specific data for a parameter, you would provide the name of the event which would be raised when the list of available parameters changed. For instance, if you had a method called “Load File” you might have a data provider event named “</w:t>
+      </w:r>
+      <w:proofErr w:type="spellStart"/>
+      <w:r>
+        <w:rPr>
+          <w:sz w:val="24"/>
+          <w:szCs w:val="24"/>
+        </w:rPr>
+        <w:t>AvailableFiles</w:t>
+      </w:r>
+      <w:proofErr w:type="spellEnd"/>
+      <w:r>
+        <w:rPr>
+          <w:sz w:val="24"/>
+          <w:szCs w:val="24"/>
+        </w:rPr>
+        <w:t>” which, when fired, would return a list of type string, containing all the files available to be loaded, thus allowing the method editor to retrieve the list of files that the user could tell the device to load.</w:t>
+      </w:r>
+      <w:r>
+        <w:rPr>
+          <w:sz w:val="24"/>
+          <w:szCs w:val="24"/>
+        </w:rPr>
+        <w:t xml:space="preserve"> It also may be used by advanced controls or glyphs to retrieve information to display.</w:t>
+      </w:r>
     </w:p>
     <w:p>
       <w:pPr>
@@ -3051,7 +3134,22 @@
           <w:sz w:val="24"/>
           <w:szCs w:val="24"/>
         </w:rPr>
-        <w:t xml:space="preserve">The notification system should be used when an operation cannot be performed, but the plugin may be able to recover the device to an operational status via certain methods or operations which the user may be able to define in an </w:t>
+        <w:lastRenderedPageBreak/>
+        <w:t>The notification system should be used when an operation cannot be performed, but the plugin may be able to recover the device to an operational</w:t>
+      </w:r>
+      <w:r>
+        <w:rPr>
+          <w:sz w:val="24"/>
+          <w:szCs w:val="24"/>
+        </w:rPr>
+        <w:t xml:space="preserve"> or “safe”</w:t>
+      </w:r>
+      <w:r>
+        <w:rPr>
+          <w:sz w:val="24"/>
+          <w:szCs w:val="24"/>
+        </w:rPr>
+        <w:t xml:space="preserve"> status via certain methods or operations which the user may be able to define in an </w:t>
       </w:r>
       <w:proofErr w:type="spellStart"/>
       <w:r>
@@ -3251,7 +3349,6 @@
           <w:sz w:val="24"/>
           <w:szCs w:val="24"/>
         </w:rPr>
-        <w:lastRenderedPageBreak/>
         <w:t xml:space="preserve">Any properties that you wish to be persisted between program restarts should be marked with the </w:t>
       </w:r>
       <w:proofErr w:type="spellStart"/>
@@ -3305,7 +3402,21 @@
           <w:sz w:val="24"/>
           <w:szCs w:val="24"/>
         </w:rPr>
-        <w:t xml:space="preserve"> requires:</w:t>
+        <w:t xml:space="preserve"> requires</w:t>
+      </w:r>
+      <w:r>
+        <w:rPr>
+          <w:sz w:val="24"/>
+          <w:szCs w:val="24"/>
+        </w:rPr>
+        <w:t xml:space="preserve"> The device itself should know how to turn the desired attribute into a string upon get request, and how to convert it back into a useful attribute again from its string representation upon set request</w:t>
+      </w:r>
+      <w:r>
+        <w:rPr>
+          <w:sz w:val="24"/>
+          <w:szCs w:val="24"/>
+        </w:rPr>
+        <w:t>:</w:t>
       </w:r>
     </w:p>
     <w:p>
@@ -3712,6 +3823,7 @@
         <w:rPr>
           <w:rFonts w:asciiTheme="minorHAnsi" w:hAnsiTheme="minorHAnsi"/>
         </w:rPr>
+        <w:lastRenderedPageBreak/>
         <w:t>Creating a Fluidics Device Glyph</w:t>
       </w:r>
       <w:bookmarkEnd w:id="3"/>
@@ -4172,7 +4284,6 @@
           <w:sz w:val="24"/>
           <w:szCs w:val="24"/>
         </w:rPr>
-        <w:lastRenderedPageBreak/>
         <w:t xml:space="preserve">First create an object of one of the concrete </w:t>
       </w:r>
       <w:proofErr w:type="spellStart"/>
@@ -4763,6 +4874,7 @@
     </w:p>
     <w:p>
       <w:r>
+        <w:lastRenderedPageBreak/>
         <w:t xml:space="preserve">The basis of this plugin architecture is the </w:t>
       </w:r>
       <w:proofErr w:type="spellStart"/>
@@ -5088,891 +5200,1309 @@
           <w:sz w:val="24"/>
           <w:szCs w:val="24"/>
         </w:rPr>
+        <w:t>        }</w:t>
+      </w:r>
+    </w:p>
+    <w:p>
+      <w:pPr>
+        <w:pStyle w:val="Heading1"/>
+        <w:rPr>
+          <w:rFonts w:asciiTheme="minorHAnsi" w:hAnsiTheme="minorHAnsi"/>
+        </w:rPr>
+      </w:pPr>
+      <w:bookmarkStart w:id="5" w:name="_Toc396741578"/>
+      <w:r>
+        <w:rPr>
+          <w:rFonts w:asciiTheme="minorHAnsi" w:hAnsiTheme="minorHAnsi"/>
+        </w:rPr>
+        <w:t>Example Plugin</w:t>
+      </w:r>
+      <w:bookmarkEnd w:id="5"/>
+    </w:p>
+    <w:p>
+      <w:r>
+        <w:t>Suppose we had a device whose only job was to send an electrical pulse when told to, called a trigger. First we would define the plugin itself:</w:t>
+      </w:r>
+    </w:p>
+    <w:p>
+      <w:pPr>
+        <w:spacing w:after="0" w:line="240" w:lineRule="auto"/>
+      </w:pPr>
+      <w:proofErr w:type="gramStart"/>
+      <w:r>
+        <w:t>using</w:t>
+      </w:r>
+      <w:proofErr w:type="gramEnd"/>
+      <w:r>
+        <w:t xml:space="preserve"> </w:t>
+      </w:r>
+      <w:proofErr w:type="spellStart"/>
+      <w:r>
+        <w:t>TriggerLib</w:t>
+      </w:r>
+      <w:proofErr w:type="spellEnd"/>
+      <w:r>
+        <w:t>;</w:t>
+      </w:r>
+      <w:r>
+        <w:t xml:space="preserve"> // the driver library for our device</w:t>
+      </w:r>
+      <w:r>
+        <w:t xml:space="preserve"> if needed.</w:t>
+      </w:r>
+    </w:p>
+    <w:p>
+      <w:pPr>
+        <w:spacing w:after="0" w:line="240" w:lineRule="auto"/>
+      </w:pPr>
+      <w:proofErr w:type="gramStart"/>
+      <w:r>
+        <w:t>using</w:t>
+      </w:r>
+      <w:proofErr w:type="gramEnd"/>
+      <w:r>
+        <w:t xml:space="preserve"> </w:t>
+      </w:r>
+      <w:proofErr w:type="spellStart"/>
+      <w:r>
+        <w:t>LcmsNetDataClasses.Devices</w:t>
+      </w:r>
+      <w:proofErr w:type="spellEnd"/>
+      <w:r>
+        <w:t>;</w:t>
+      </w:r>
+    </w:p>
+    <w:p>
+      <w:pPr>
+        <w:spacing w:after="0" w:line="240" w:lineRule="auto"/>
+      </w:pPr>
+      <w:proofErr w:type="gramStart"/>
+      <w:r>
+        <w:t>using</w:t>
+      </w:r>
+      <w:proofErr w:type="gramEnd"/>
+      <w:r>
+        <w:t xml:space="preserve"> </w:t>
+      </w:r>
+      <w:proofErr w:type="spellStart"/>
+      <w:r>
+        <w:t>LcmsNetDataClasses.Method</w:t>
+      </w:r>
+      <w:proofErr w:type="spellEnd"/>
+      <w:r>
+        <w:t>;</w:t>
+      </w:r>
+    </w:p>
+    <w:p>
+      <w:pPr>
+        <w:spacing w:after="0" w:line="240" w:lineRule="auto"/>
+      </w:pPr>
+    </w:p>
+    <w:p>
+      <w:pPr>
+        <w:spacing w:after="0" w:line="240" w:lineRule="auto"/>
+      </w:pPr>
+      <w:r>
+        <w:t>[</w:t>
+      </w:r>
+      <w:proofErr w:type="spellStart"/>
+      <w:r>
+        <w:t>Serializable</w:t>
+      </w:r>
+      <w:proofErr w:type="spellEnd"/>
+      <w:r>
+        <w:t>]</w:t>
+      </w:r>
+    </w:p>
+    <w:p>
+      <w:pPr>
+        <w:spacing w:after="0" w:line="240" w:lineRule="auto"/>
+      </w:pPr>
+      <w:r>
+        <w:t>[</w:t>
+      </w:r>
+      <w:proofErr w:type="spellStart"/>
+      <w:proofErr w:type="gramStart"/>
+      <w:r>
+        <w:t>classDeviceControlAttribute</w:t>
+      </w:r>
+      <w:proofErr w:type="spellEnd"/>
+      <w:r>
+        <w:t>(</w:t>
+      </w:r>
+      <w:proofErr w:type="spellStart"/>
+      <w:proofErr w:type="gramEnd"/>
+      <w:r>
+        <w:t>typeof</w:t>
+      </w:r>
+      <w:proofErr w:type="spellEnd"/>
+      <w:r>
+        <w:t>(</w:t>
+      </w:r>
+      <w:proofErr w:type="spellStart"/>
+      <w:r>
+        <w:t>TriggerAdvancedControl</w:t>
+      </w:r>
+      <w:proofErr w:type="spellEnd"/>
+      <w:r>
+        <w:t xml:space="preserve">), </w:t>
+      </w:r>
+      <w:proofErr w:type="spellStart"/>
+      <w:r>
+        <w:t>typeof</w:t>
+      </w:r>
+      <w:proofErr w:type="spellEnd"/>
+      <w:r>
+        <w:t>(</w:t>
+      </w:r>
+      <w:proofErr w:type="spellStart"/>
+      <w:r>
+        <w:t>Custom</w:t>
+      </w:r>
+      <w:r>
+        <w:t>TriggerFluidicsGlyph</w:t>
+      </w:r>
+      <w:proofErr w:type="spellEnd"/>
+      <w:r>
+        <w:t>),  “Trigger”, “Electric Triggers”)]</w:t>
+      </w:r>
+      <w:r>
+        <w:t xml:space="preserve">  // The </w:t>
+      </w:r>
+      <w:proofErr w:type="spellStart"/>
+      <w:r>
+        <w:t>TriggerAdvancedControl</w:t>
+      </w:r>
+      <w:proofErr w:type="spellEnd"/>
+      <w:r>
+        <w:t xml:space="preserve"> listed here would have to be defined as well, but that’s just a </w:t>
+      </w:r>
+      <w:proofErr w:type="spellStart"/>
+      <w:r>
+        <w:t>WinForms</w:t>
+      </w:r>
+      <w:proofErr w:type="spellEnd"/>
+      <w:r>
+        <w:t xml:space="preserve"> </w:t>
+      </w:r>
+      <w:proofErr w:type="spellStart"/>
+      <w:r>
+        <w:t>IDeviceControl</w:t>
+      </w:r>
+      <w:proofErr w:type="spellEnd"/>
+      <w:r>
+        <w:t xml:space="preserve"> </w:t>
+      </w:r>
+      <w:r>
+        <w:t>derived object, so I’m not going to go over it here.</w:t>
+      </w:r>
+    </w:p>
+    <w:p>
+      <w:pPr>
+        <w:spacing w:after="0" w:line="240" w:lineRule="auto"/>
+      </w:pPr>
+      <w:proofErr w:type="gramStart"/>
+      <w:r>
+        <w:t>p</w:t>
+      </w:r>
+      <w:r>
+        <w:t>ublic</w:t>
+      </w:r>
+      <w:proofErr w:type="gramEnd"/>
+      <w:r>
+        <w:t xml:space="preserve"> </w:t>
+      </w:r>
+      <w:r>
+        <w:t>c</w:t>
+      </w:r>
+      <w:r>
+        <w:t xml:space="preserve">lass </w:t>
+      </w:r>
+      <w:proofErr w:type="spellStart"/>
+      <w:r>
+        <w:t>Trigger</w:t>
+      </w:r>
+      <w:r>
+        <w:t>:IDevice</w:t>
+      </w:r>
+      <w:proofErr w:type="spellEnd"/>
+    </w:p>
+    <w:p>
+      <w:pPr>
+        <w:spacing w:after="0" w:line="240" w:lineRule="auto"/>
+      </w:pPr>
+      <w:r>
+        <w:t>{</w:t>
+      </w:r>
+    </w:p>
+    <w:p>
+      <w:pPr>
+        <w:spacing w:after="0" w:line="240" w:lineRule="auto"/>
+      </w:pPr>
+      <w:r>
+        <w:tab/>
+      </w:r>
+      <w:proofErr w:type="gramStart"/>
+      <w:r>
+        <w:t>private</w:t>
+      </w:r>
+      <w:proofErr w:type="gramEnd"/>
+      <w:r>
+        <w:t xml:space="preserve"> </w:t>
+      </w:r>
+      <w:proofErr w:type="spellStart"/>
+      <w:r>
+        <w:t>TriggerLib.Trigger</w:t>
+      </w:r>
+      <w:proofErr w:type="spellEnd"/>
+      <w:r>
+        <w:t xml:space="preserve"> device;</w:t>
+      </w:r>
+    </w:p>
+    <w:p>
+      <w:pPr>
+        <w:spacing w:after="0" w:line="240" w:lineRule="auto"/>
+      </w:pPr>
+    </w:p>
+    <w:p>
+      <w:pPr>
+        <w:spacing w:after="0" w:line="240" w:lineRule="auto"/>
+      </w:pPr>
+      <w:r>
+        <w:tab/>
+      </w:r>
+      <w:proofErr w:type="gramStart"/>
+      <w:r>
+        <w:t>public</w:t>
+      </w:r>
+      <w:proofErr w:type="gramEnd"/>
+      <w:r>
+        <w:t xml:space="preserve"> Trigger()</w:t>
+      </w:r>
+    </w:p>
+    <w:p>
+      <w:pPr>
+        <w:spacing w:after="0" w:line="240" w:lineRule="auto"/>
+      </w:pPr>
+      <w:r>
+        <w:tab/>
+        <w:t>{</w:t>
+      </w:r>
+    </w:p>
+    <w:p>
+      <w:pPr>
+        <w:spacing w:after="0" w:line="240" w:lineRule="auto"/>
+      </w:pPr>
+      <w:r>
+        <w:tab/>
+      </w:r>
+      <w:r>
+        <w:tab/>
+        <w:t>//construct the plugin</w:t>
+      </w:r>
+    </w:p>
+    <w:p>
+      <w:pPr>
+        <w:spacing w:after="0" w:line="240" w:lineRule="auto"/>
+      </w:pPr>
+      <w:r>
+        <w:tab/>
+      </w:r>
+      <w:r>
+        <w:tab/>
+      </w:r>
+      <w:proofErr w:type="gramStart"/>
+      <w:r>
+        <w:t>device</w:t>
+      </w:r>
+      <w:proofErr w:type="gramEnd"/>
+      <w:r>
+        <w:t xml:space="preserve"> = new </w:t>
+      </w:r>
+      <w:proofErr w:type="spellStart"/>
+      <w:r>
+        <w:t>TriggerLib.Trigger</w:t>
+      </w:r>
+      <w:proofErr w:type="spellEnd"/>
+      <w:r>
+        <w:t>(</w:t>
+      </w:r>
+      <w:proofErr w:type="spellStart"/>
+      <w:r>
+        <w:t>args</w:t>
+      </w:r>
+      <w:proofErr w:type="spellEnd"/>
+      <w:r>
+        <w:t>);</w:t>
+      </w:r>
+    </w:p>
+    <w:p>
+      <w:pPr>
+        <w:spacing w:after="0" w:line="240" w:lineRule="auto"/>
+      </w:pPr>
+      <w:r>
+        <w:tab/>
+        <w:t>}</w:t>
+      </w:r>
+    </w:p>
+    <w:p>
+      <w:pPr>
+        <w:spacing w:after="0" w:line="240" w:lineRule="auto"/>
+      </w:pPr>
+      <w:r>
+        <w:tab/>
+      </w:r>
+    </w:p>
+    <w:p>
+      <w:pPr>
+        <w:spacing w:after="0" w:line="240" w:lineRule="auto"/>
+      </w:pPr>
+      <w:r>
+        <w:tab/>
+        <w:t>[</w:t>
+      </w:r>
+      <w:proofErr w:type="spellStart"/>
+      <w:proofErr w:type="gramStart"/>
+      <w:r>
+        <w:t>classLCMethodAttribute</w:t>
+      </w:r>
+      <w:proofErr w:type="spellEnd"/>
+      <w:r>
+        <w:t>(</w:t>
+      </w:r>
+      <w:proofErr w:type="gramEnd"/>
+      <w:r>
+        <w:t>“</w:t>
+      </w:r>
+      <w:proofErr w:type="spellStart"/>
+      <w:r>
+        <w:t>TriggerOn</w:t>
+      </w:r>
+      <w:proofErr w:type="spellEnd"/>
+      <w:r>
+        <w:t>”</w:t>
+      </w:r>
+      <w:r>
+        <w:t>, 1</w:t>
+      </w:r>
+      <w:r>
+        <w:t>.0, false, -1, false)]</w:t>
+      </w:r>
+    </w:p>
+    <w:p>
+      <w:pPr>
+        <w:spacing w:after="0" w:line="240" w:lineRule="auto"/>
+      </w:pPr>
+      <w:r>
+        <w:tab/>
+      </w:r>
+      <w:proofErr w:type="gramStart"/>
+      <w:r>
+        <w:t>p</w:t>
+      </w:r>
+      <w:r>
+        <w:t>ublic</w:t>
+      </w:r>
+      <w:proofErr w:type="gramEnd"/>
+      <w:r>
+        <w:t xml:space="preserve"> void </w:t>
+      </w:r>
+      <w:proofErr w:type="spellStart"/>
+      <w:r>
+        <w:t>TriggerOn</w:t>
+      </w:r>
+      <w:proofErr w:type="spellEnd"/>
+      <w:r>
+        <w:t>()</w:t>
+      </w:r>
+    </w:p>
+    <w:p>
+      <w:pPr>
+        <w:spacing w:after="0" w:line="240" w:lineRule="auto"/>
+      </w:pPr>
+      <w:r>
+        <w:tab/>
+        <w:t>{</w:t>
+      </w:r>
+    </w:p>
+    <w:p>
+      <w:pPr>
+        <w:spacing w:after="0" w:line="240" w:lineRule="auto"/>
+      </w:pPr>
+      <w:r>
+        <w:tab/>
+      </w:r>
+      <w:r>
+        <w:tab/>
+      </w:r>
+      <w:proofErr w:type="gramStart"/>
+      <w:r>
+        <w:t>If(</w:t>
+      </w:r>
+      <w:proofErr w:type="gramEnd"/>
+      <w:r>
+        <w:t>!</w:t>
+      </w:r>
+      <w:proofErr w:type="spellStart"/>
+      <w:r>
+        <w:t>EmulationEnabled</w:t>
+      </w:r>
+      <w:proofErr w:type="spellEnd"/>
+      <w:r>
+        <w:t>)</w:t>
+      </w:r>
+    </w:p>
+    <w:p>
+      <w:pPr>
+        <w:spacing w:after="0" w:line="240" w:lineRule="auto"/>
+      </w:pPr>
+      <w:r>
+        <w:tab/>
+      </w:r>
+      <w:r>
+        <w:tab/>
+        <w:t>{</w:t>
+      </w:r>
+    </w:p>
+    <w:p>
+      <w:pPr>
+        <w:spacing w:after="0" w:line="240" w:lineRule="auto"/>
+      </w:pPr>
+      <w:r>
         <w:lastRenderedPageBreak/>
-        <w:t>        }</w:t>
-      </w:r>
-    </w:p>
-    <w:p>
-      <w:pPr>
-        <w:pStyle w:val="Heading1"/>
-        <w:rPr>
-          <w:rFonts w:asciiTheme="minorHAnsi" w:hAnsiTheme="minorHAnsi"/>
-        </w:rPr>
-      </w:pPr>
-      <w:bookmarkStart w:id="5" w:name="_Toc396741578"/>
-      <w:r>
-        <w:rPr>
-          <w:rFonts w:asciiTheme="minorHAnsi" w:hAnsiTheme="minorHAnsi"/>
-        </w:rPr>
-        <w:t>Example Plugin</w:t>
-      </w:r>
-      <w:bookmarkEnd w:id="5"/>
-    </w:p>
-    <w:p>
-      <w:r>
-        <w:t>Suppose we had a device whose only job was to send an electrical pulse when told to, called a trigger. First we would define the plugin itself:</w:t>
-      </w:r>
-    </w:p>
-    <w:p>
-      <w:pPr>
-        <w:spacing w:after="0" w:line="240" w:lineRule="auto"/>
-      </w:pPr>
+        <w:tab/>
+      </w:r>
+      <w:r>
+        <w:tab/>
+      </w:r>
+      <w:r>
+        <w:tab/>
+      </w:r>
       <w:proofErr w:type="gramStart"/>
       <w:r>
-        <w:t>using</w:t>
+        <w:t>try</w:t>
       </w:r>
       <w:proofErr w:type="gramEnd"/>
+    </w:p>
+    <w:p>
+      <w:pPr>
+        <w:spacing w:after="0" w:line="240" w:lineRule="auto"/>
+      </w:pPr>
+      <w:r>
+        <w:tab/>
+      </w:r>
+      <w:r>
+        <w:tab/>
+      </w:r>
+      <w:r>
+        <w:tab/>
+        <w:t>{</w:t>
+      </w:r>
+    </w:p>
+    <w:p>
+      <w:pPr>
+        <w:spacing w:after="0" w:line="240" w:lineRule="auto"/>
+      </w:pPr>
+      <w:r>
+        <w:tab/>
+      </w:r>
+      <w:r>
+        <w:tab/>
+      </w:r>
+      <w:r>
+        <w:tab/>
+      </w:r>
+      <w:r>
+        <w:tab/>
+      </w:r>
+      <w:proofErr w:type="spellStart"/>
+      <w:proofErr w:type="gramStart"/>
+      <w:r>
+        <w:t>device.Trigger</w:t>
+      </w:r>
+      <w:proofErr w:type="spellEnd"/>
+      <w:r>
+        <w:t>(</w:t>
+      </w:r>
+      <w:proofErr w:type="spellStart"/>
+      <w:proofErr w:type="gramEnd"/>
+      <w:r>
+        <w:t>args</w:t>
+      </w:r>
+      <w:proofErr w:type="spellEnd"/>
+      <w:r>
+        <w:t>);</w:t>
+      </w:r>
+    </w:p>
+    <w:p>
+      <w:pPr>
+        <w:spacing w:after="0" w:line="240" w:lineRule="auto"/>
+      </w:pPr>
+      <w:r>
+        <w:tab/>
+      </w:r>
+      <w:r>
+        <w:tab/>
+      </w:r>
+      <w:r>
+        <w:tab/>
+        <w:t>}</w:t>
+      </w:r>
+    </w:p>
+    <w:p>
+      <w:pPr>
+        <w:spacing w:after="0" w:line="240" w:lineRule="auto"/>
+      </w:pPr>
+      <w:r>
+        <w:tab/>
+      </w:r>
+      <w:r>
+        <w:tab/>
+      </w:r>
+      <w:r>
+        <w:tab/>
+      </w:r>
+      <w:proofErr w:type="gramStart"/>
+      <w:r>
+        <w:t>catch(</w:t>
+      </w:r>
+      <w:proofErr w:type="gramEnd"/>
+      <w:r>
+        <w:t>Exception ex)</w:t>
+      </w:r>
+    </w:p>
+    <w:p>
+      <w:pPr>
+        <w:spacing w:after="0" w:line="240" w:lineRule="auto"/>
+      </w:pPr>
+      <w:r>
+        <w:tab/>
+      </w:r>
+      <w:r>
+        <w:tab/>
+      </w:r>
+      <w:r>
+        <w:tab/>
+        <w:t>{</w:t>
+      </w:r>
+    </w:p>
+    <w:p>
+      <w:pPr>
+        <w:spacing w:after="0" w:line="240" w:lineRule="auto"/>
+      </w:pPr>
+      <w:r>
+        <w:tab/>
+      </w:r>
+      <w:r>
+        <w:tab/>
+      </w:r>
+      <w:r>
+        <w:tab/>
+      </w:r>
+      <w:r>
+        <w:tab/>
+      </w:r>
+      <w:r>
+        <w:t xml:space="preserve">//recover from error, report failure via </w:t>
+      </w:r>
+      <w:proofErr w:type="spellStart"/>
+      <w:r>
+        <w:t>rethrow</w:t>
+      </w:r>
+      <w:proofErr w:type="spellEnd"/>
+      <w:r>
+        <w:t xml:space="preserve"> or notification system</w:t>
+      </w:r>
+    </w:p>
+    <w:p>
+      <w:pPr>
+        <w:spacing w:after="0" w:line="240" w:lineRule="auto"/>
+      </w:pPr>
+      <w:r>
+        <w:tab/>
+      </w:r>
+      <w:r>
+        <w:tab/>
+      </w:r>
+      <w:r>
+        <w:tab/>
+      </w:r>
+      <w:r>
+        <w:tab/>
+      </w:r>
+    </w:p>
+    <w:p>
+      <w:pPr>
+        <w:spacing w:after="0" w:line="240" w:lineRule="auto"/>
+      </w:pPr>
+      <w:r>
+        <w:tab/>
+      </w:r>
+      <w:r>
+        <w:tab/>
+      </w:r>
+      <w:r>
+        <w:tab/>
+        <w:t>}</w:t>
+      </w:r>
+      <w:r>
+        <w:tab/>
+      </w:r>
+    </w:p>
+    <w:p>
+      <w:pPr>
+        <w:spacing w:after="0" w:line="240" w:lineRule="auto"/>
+        <w:ind w:left="720" w:firstLine="720"/>
+      </w:pPr>
+      <w:r>
+        <w:t>}</w:t>
+      </w:r>
+    </w:p>
+    <w:p>
+      <w:pPr>
+        <w:spacing w:after="0" w:line="240" w:lineRule="auto"/>
+      </w:pPr>
+      <w:r>
+        <w:tab/>
+        <w:t>}</w:t>
+      </w:r>
+    </w:p>
+    <w:p>
+      <w:pPr>
+        <w:spacing w:after="0" w:line="240" w:lineRule="auto"/>
+      </w:pPr>
+      <w:r>
+        <w:tab/>
+      </w:r>
+    </w:p>
+    <w:p>
+      <w:pPr>
+        <w:spacing w:after="0" w:line="240" w:lineRule="auto"/>
+      </w:pPr>
+      <w:r>
+        <w:tab/>
+      </w:r>
+      <w:r>
+        <w:t>[</w:t>
+      </w:r>
+      <w:proofErr w:type="spellStart"/>
+      <w:proofErr w:type="gramStart"/>
+      <w:r>
+        <w:t>classLCMethodAttribute</w:t>
+      </w:r>
+      <w:proofErr w:type="spellEnd"/>
+      <w:r>
+        <w:t>(</w:t>
+      </w:r>
+      <w:proofErr w:type="gramEnd"/>
+      <w:r>
+        <w:t>“</w:t>
+      </w:r>
+      <w:proofErr w:type="spellStart"/>
+      <w:r>
+        <w:t>TriggerOff</w:t>
+      </w:r>
+      <w:proofErr w:type="spellEnd"/>
+      <w:r>
+        <w:t>”,  1.0, false, -1, false)]</w:t>
+      </w:r>
+    </w:p>
+    <w:p>
+      <w:pPr>
+        <w:spacing w:after="0" w:line="240" w:lineRule="auto"/>
+      </w:pPr>
+      <w:r>
+        <w:tab/>
+      </w:r>
+      <w:proofErr w:type="gramStart"/>
+      <w:r>
+        <w:t>public</w:t>
+      </w:r>
+      <w:proofErr w:type="gramEnd"/>
+      <w:r>
+        <w:t xml:space="preserve"> void </w:t>
+      </w:r>
+      <w:proofErr w:type="spellStart"/>
+      <w:r>
+        <w:t>TriggerOff</w:t>
+      </w:r>
+      <w:proofErr w:type="spellEnd"/>
+      <w:r>
+        <w:t>()</w:t>
+      </w:r>
+    </w:p>
+    <w:p>
+      <w:pPr>
+        <w:spacing w:after="0" w:line="240" w:lineRule="auto"/>
+      </w:pPr>
+      <w:r>
+        <w:tab/>
+        <w:t>{</w:t>
+      </w:r>
+    </w:p>
+    <w:p>
+      <w:pPr>
+        <w:spacing w:after="0" w:line="240" w:lineRule="auto"/>
+      </w:pPr>
+      <w:r>
+        <w:tab/>
+      </w:r>
+      <w:r>
+        <w:tab/>
+      </w:r>
+      <w:proofErr w:type="gramStart"/>
+      <w:r>
+        <w:t>If(</w:t>
+      </w:r>
+      <w:proofErr w:type="gramEnd"/>
+      <w:r>
+        <w:t>!</w:t>
+      </w:r>
+      <w:proofErr w:type="spellStart"/>
+      <w:r>
+        <w:t>EmulationEnabled</w:t>
+      </w:r>
+      <w:proofErr w:type="spellEnd"/>
+      <w:r>
+        <w:t>)</w:t>
+      </w:r>
+    </w:p>
+    <w:p>
+      <w:pPr>
+        <w:spacing w:after="0" w:line="240" w:lineRule="auto"/>
+        <w:ind w:left="720" w:firstLine="720"/>
+      </w:pPr>
+      <w:r>
+        <w:t>{</w:t>
+      </w:r>
+    </w:p>
+    <w:p>
+      <w:pPr>
+        <w:spacing w:after="0" w:line="240" w:lineRule="auto"/>
+        <w:ind w:left="720" w:firstLine="720"/>
+      </w:pPr>
+      <w:r>
+        <w:tab/>
+      </w:r>
+      <w:proofErr w:type="gramStart"/>
+      <w:r>
+        <w:t>try</w:t>
+      </w:r>
+      <w:proofErr w:type="gramEnd"/>
+    </w:p>
+    <w:p>
+      <w:pPr>
+        <w:spacing w:after="0" w:line="240" w:lineRule="auto"/>
+        <w:ind w:left="720" w:firstLine="720"/>
+      </w:pPr>
+      <w:r>
+        <w:tab/>
+        <w:t>{</w:t>
+      </w:r>
+    </w:p>
+    <w:p>
+      <w:pPr>
+        <w:spacing w:after="0" w:line="240" w:lineRule="auto"/>
+      </w:pPr>
+      <w:r>
+        <w:tab/>
+      </w:r>
+      <w:r>
+        <w:tab/>
+      </w:r>
+      <w:r>
+        <w:tab/>
+      </w:r>
+      <w:r>
+        <w:tab/>
+      </w:r>
+      <w:proofErr w:type="spellStart"/>
+      <w:proofErr w:type="gramStart"/>
+      <w:r>
+        <w:t>device.Trigger</w:t>
+      </w:r>
+      <w:proofErr w:type="spellEnd"/>
+      <w:r>
+        <w:t>(</w:t>
+      </w:r>
+      <w:proofErr w:type="spellStart"/>
+      <w:proofErr w:type="gramEnd"/>
+      <w:r>
+        <w:t>args</w:t>
+      </w:r>
+      <w:proofErr w:type="spellEnd"/>
+      <w:r>
+        <w:t>);</w:t>
+      </w:r>
+    </w:p>
+    <w:p>
+      <w:pPr>
+        <w:spacing w:after="0" w:line="240" w:lineRule="auto"/>
+      </w:pPr>
+      <w:r>
+        <w:tab/>
+      </w:r>
+      <w:r>
+        <w:tab/>
+      </w:r>
+      <w:r>
+        <w:tab/>
+        <w:t>}</w:t>
+      </w:r>
+    </w:p>
+    <w:p>
+      <w:pPr>
+        <w:spacing w:after="0" w:line="240" w:lineRule="auto"/>
+      </w:pPr>
+      <w:r>
+        <w:tab/>
+      </w:r>
+      <w:r>
+        <w:tab/>
+      </w:r>
+      <w:r>
+        <w:tab/>
+      </w:r>
+      <w:proofErr w:type="gramStart"/>
+      <w:r>
+        <w:t>catch(</w:t>
+      </w:r>
+      <w:proofErr w:type="gramEnd"/>
+      <w:r>
+        <w:t>Exception ex)</w:t>
+      </w:r>
+    </w:p>
+    <w:p>
+      <w:pPr>
+        <w:spacing w:after="0" w:line="240" w:lineRule="auto"/>
+      </w:pPr>
+      <w:r>
+        <w:tab/>
+      </w:r>
+      <w:r>
+        <w:tab/>
+      </w:r>
+      <w:r>
+        <w:tab/>
+        <w:t>{</w:t>
+      </w:r>
+    </w:p>
+    <w:p>
+      <w:pPr>
+        <w:spacing w:after="0" w:line="240" w:lineRule="auto"/>
+      </w:pPr>
+      <w:r>
+        <w:tab/>
+      </w:r>
+      <w:r>
+        <w:tab/>
+      </w:r>
+      <w:r>
+        <w:tab/>
+      </w:r>
+      <w:r>
+        <w:tab/>
+        <w:t>// do something with the exception</w:t>
+      </w:r>
+    </w:p>
+    <w:p>
+      <w:pPr>
+        <w:spacing w:after="0" w:line="240" w:lineRule="auto"/>
+      </w:pPr>
+      <w:r>
+        <w:tab/>
+      </w:r>
+      <w:r>
+        <w:tab/>
+      </w:r>
+      <w:r>
+        <w:tab/>
+        <w:t>}</w:t>
+      </w:r>
+    </w:p>
+    <w:p>
+      <w:pPr>
+        <w:spacing w:after="0" w:line="240" w:lineRule="auto"/>
+        <w:ind w:left="720" w:firstLine="720"/>
+      </w:pPr>
+      <w:r>
+        <w:t>}</w:t>
+      </w:r>
+    </w:p>
+    <w:p>
+      <w:pPr>
+        <w:spacing w:after="0" w:line="240" w:lineRule="auto"/>
+      </w:pPr>
+      <w:r>
+        <w:tab/>
+        <w:t>}</w:t>
+      </w:r>
+    </w:p>
+    <w:p>
+      <w:pPr>
+        <w:spacing w:after="0" w:line="240" w:lineRule="auto"/>
+      </w:pPr>
+    </w:p>
+    <w:p>
+      <w:pPr>
+        <w:spacing w:after="0" w:line="240" w:lineRule="auto"/>
+      </w:pPr>
+    </w:p>
+    <w:p>
+      <w:pPr>
+        <w:spacing w:after="0" w:line="240" w:lineRule="auto"/>
+      </w:pPr>
+    </w:p>
+    <w:p>
+      <w:pPr>
+        <w:spacing w:after="0" w:line="240" w:lineRule="auto"/>
+      </w:pPr>
+      <w:r>
+        <w:tab/>
+        <w:t>[</w:t>
+      </w:r>
+      <w:proofErr w:type="spellStart"/>
+      <w:proofErr w:type="gramStart"/>
+      <w:r>
+        <w:t>classPersiste</w:t>
+      </w:r>
+      <w:r>
+        <w:t>nceAttribute</w:t>
+      </w:r>
+      <w:proofErr w:type="spellEnd"/>
+      <w:r>
+        <w:t>(</w:t>
+      </w:r>
+      <w:proofErr w:type="gramEnd"/>
+      <w:r>
+        <w:t>“Name”)]</w:t>
+      </w:r>
+    </w:p>
+    <w:p>
+      <w:pPr>
+        <w:spacing w:after="0" w:line="240" w:lineRule="auto"/>
+      </w:pPr>
+      <w:r>
+        <w:tab/>
+      </w:r>
+      <w:proofErr w:type="gramStart"/>
+      <w:r>
+        <w:t>public</w:t>
+      </w:r>
+      <w:proofErr w:type="gramEnd"/>
+      <w:r>
+        <w:t xml:space="preserve"> string Name</w:t>
+      </w:r>
+    </w:p>
+    <w:p>
+      <w:pPr>
+        <w:spacing w:after="0" w:line="240" w:lineRule="auto"/>
+      </w:pPr>
+      <w:r>
+        <w:tab/>
+        <w:t>{</w:t>
+      </w:r>
+    </w:p>
+    <w:p>
+      <w:pPr>
+        <w:spacing w:after="0" w:line="240" w:lineRule="auto"/>
+      </w:pPr>
+      <w:r>
+        <w:tab/>
+      </w:r>
+      <w:r>
+        <w:tab/>
+      </w:r>
+      <w:proofErr w:type="gramStart"/>
+      <w:r>
+        <w:t>get</w:t>
+      </w:r>
+      <w:proofErr w:type="gramEnd"/>
+      <w:r>
+        <w:t>;</w:t>
+      </w:r>
+    </w:p>
+    <w:p>
+      <w:pPr>
+        <w:spacing w:after="0" w:line="240" w:lineRule="auto"/>
+      </w:pPr>
+      <w:r>
+        <w:tab/>
+      </w:r>
+      <w:r>
+        <w:tab/>
+      </w:r>
+      <w:proofErr w:type="gramStart"/>
+      <w:r>
+        <w:t>set</w:t>
+      </w:r>
+      <w:proofErr w:type="gramEnd"/>
+      <w:r>
+        <w:t>;</w:t>
+      </w:r>
+    </w:p>
+    <w:p>
+      <w:pPr>
+        <w:spacing w:after="0" w:line="240" w:lineRule="auto"/>
+      </w:pPr>
+      <w:r>
+        <w:tab/>
+        <w:t>}</w:t>
+      </w:r>
+    </w:p>
+    <w:p>
+      <w:pPr>
+        <w:spacing w:after="0" w:line="240" w:lineRule="auto"/>
+      </w:pPr>
+    </w:p>
+    <w:p>
+      <w:pPr>
+        <w:spacing w:after="0" w:line="240" w:lineRule="auto"/>
+      </w:pPr>
+      <w:r>
+        <w:tab/>
+        <w:t xml:space="preserve">#Region </w:t>
+      </w:r>
+      <w:proofErr w:type="spellStart"/>
+      <w:r>
+        <w:t>IDevice</w:t>
+      </w:r>
+      <w:proofErr w:type="spellEnd"/>
+      <w:r>
+        <w:t xml:space="preserve"> required methods</w:t>
+      </w:r>
+    </w:p>
+    <w:p>
+      <w:pPr>
+        <w:spacing w:after="0" w:line="240" w:lineRule="auto"/>
+      </w:pPr>
+      <w:r>
+        <w:tab/>
+        <w:t xml:space="preserve">Public </w:t>
+      </w:r>
+      <w:proofErr w:type="spellStart"/>
+      <w:r>
+        <w:t>bool</w:t>
+      </w:r>
+      <w:proofErr w:type="spellEnd"/>
       <w:r>
         <w:t xml:space="preserve"> </w:t>
       </w:r>
-      <w:proofErr w:type="spellStart"/>
-      <w:r>
-        <w:t>TriggerLib</w:t>
-      </w:r>
-      <w:proofErr w:type="spellEnd"/>
-      <w:r>
-        <w:t>;</w:t>
-      </w:r>
-      <w:r>
-        <w:t xml:space="preserve"> // the driver library for our device</w:t>
-      </w:r>
-      <w:r>
-        <w:t xml:space="preserve"> if needed.</w:t>
-      </w:r>
-    </w:p>
-    <w:p>
-      <w:pPr>
-        <w:spacing w:after="0" w:line="240" w:lineRule="auto"/>
-      </w:pPr>
       <w:proofErr w:type="gramStart"/>
       <w:r>
-        <w:t>using</w:t>
+        <w:t>Initialize(</w:t>
       </w:r>
       <w:proofErr w:type="gramEnd"/>
       <w:r>
+        <w:t xml:space="preserve">ref string </w:t>
+      </w:r>
+      <w:proofErr w:type="spellStart"/>
+      <w:r>
+        <w:t>errorMessage</w:t>
+      </w:r>
+      <w:proofErr w:type="spellEnd"/>
+      <w:r>
+        <w:t>)</w:t>
+      </w:r>
+    </w:p>
+    <w:p>
+      <w:pPr>
+        <w:spacing w:after="0" w:line="240" w:lineRule="auto"/>
+      </w:pPr>
+      <w:r>
+        <w:tab/>
+        <w:t>{</w:t>
+      </w:r>
+    </w:p>
+    <w:p>
+      <w:pPr>
+        <w:spacing w:after="0" w:line="240" w:lineRule="auto"/>
+      </w:pPr>
+      <w:r>
+        <w:tab/>
+      </w:r>
+      <w:r>
+        <w:tab/>
+        <w:t>//initialize hardware here</w:t>
+      </w:r>
+    </w:p>
+    <w:p>
+      <w:pPr>
+        <w:spacing w:after="0" w:line="240" w:lineRule="auto"/>
+      </w:pPr>
+      <w:r>
+        <w:tab/>
+        <w:t>}</w:t>
+      </w:r>
+    </w:p>
+    <w:p>
+      <w:pPr>
+        <w:spacing w:after="0" w:line="240" w:lineRule="auto"/>
+      </w:pPr>
+      <w:r>
+        <w:tab/>
+      </w:r>
+    </w:p>
+    <w:p>
+      <w:pPr>
+        <w:spacing w:after="0" w:line="240" w:lineRule="auto"/>
+      </w:pPr>
+      <w:r>
+        <w:tab/>
+        <w:t xml:space="preserve">Public </w:t>
+      </w:r>
+      <w:proofErr w:type="spellStart"/>
+      <w:r>
+        <w:t>bool</w:t>
+      </w:r>
+      <w:proofErr w:type="spellEnd"/>
+      <w:r>
         <w:t xml:space="preserve"> </w:t>
       </w:r>
-      <w:proofErr w:type="spellStart"/>
-      <w:r>
-        <w:t>LcmsNetDataClasses.Devices</w:t>
-      </w:r>
-      <w:proofErr w:type="spellEnd"/>
-      <w:r>
-        <w:t>;</w:t>
-      </w:r>
-    </w:p>
-    <w:p>
-      <w:pPr>
-        <w:spacing w:after="0" w:line="240" w:lineRule="auto"/>
-      </w:pPr>
       <w:proofErr w:type="gramStart"/>
       <w:r>
-        <w:t>using</w:t>
+        <w:t>Shutdown()</w:t>
       </w:r>
       <w:proofErr w:type="gramEnd"/>
+    </w:p>
+    <w:p>
+      <w:pPr>
+        <w:spacing w:after="0" w:line="240" w:lineRule="auto"/>
+      </w:pPr>
+      <w:r>
+        <w:tab/>
+        <w:t>{</w:t>
+      </w:r>
+    </w:p>
+    <w:p>
+      <w:pPr>
+        <w:spacing w:after="0" w:line="240" w:lineRule="auto"/>
+      </w:pPr>
+      <w:r>
+        <w:tab/>
+      </w:r>
+      <w:r>
+        <w:tab/>
+        <w:t>//shutdown hardware here</w:t>
+      </w:r>
+    </w:p>
+    <w:p>
+      <w:pPr>
+        <w:spacing w:after="0" w:line="240" w:lineRule="auto"/>
+      </w:pPr>
+      <w:r>
+        <w:tab/>
+        <w:t>}</w:t>
+      </w:r>
+    </w:p>
+    <w:p>
+      <w:pPr>
+        <w:spacing w:after="0" w:line="240" w:lineRule="auto"/>
+      </w:pPr>
+    </w:p>
+    <w:p>
+      <w:pPr>
+        <w:spacing w:after="0" w:line="240" w:lineRule="auto"/>
+      </w:pPr>
+      <w:r>
+        <w:tab/>
+        <w:t xml:space="preserve">Public void </w:t>
+      </w:r>
+      <w:proofErr w:type="spellStart"/>
+      <w:proofErr w:type="gramStart"/>
+      <w:r>
+        <w:t>RegisterDataProvider</w:t>
+      </w:r>
+      <w:proofErr w:type="spellEnd"/>
+      <w:r>
+        <w:t>(</w:t>
+      </w:r>
+      <w:proofErr w:type="gramEnd"/>
+      <w:r>
+        <w:t xml:space="preserve">string key, </w:t>
+      </w:r>
+      <w:proofErr w:type="spellStart"/>
+      <w:r>
+        <w:t>DelegateDeviceHasData</w:t>
+      </w:r>
+      <w:proofErr w:type="spellEnd"/>
       <w:r>
         <w:t xml:space="preserve"> </w:t>
       </w:r>
       <w:proofErr w:type="spellStart"/>
       <w:r>
-        <w:t>LcmsNetDataClasses.Method</w:t>
-      </w:r>
-      <w:proofErr w:type="spellEnd"/>
-      <w:r>
-        <w:t>;</w:t>
-      </w:r>
-    </w:p>
-    <w:p>
-      <w:pPr>
-        <w:spacing w:after="0" w:line="240" w:lineRule="auto"/>
-      </w:pPr>
-    </w:p>
-    <w:p>
-      <w:pPr>
-        <w:spacing w:after="0" w:line="240" w:lineRule="auto"/>
-      </w:pPr>
-      <w:r>
-        <w:t>[</w:t>
-      </w:r>
-      <w:proofErr w:type="spellStart"/>
-      <w:r>
-        <w:t>Serializable</w:t>
-      </w:r>
-      <w:proofErr w:type="spellEnd"/>
-      <w:r>
-        <w:t>]</w:t>
-      </w:r>
-    </w:p>
-    <w:p>
-      <w:pPr>
-        <w:spacing w:after="0" w:line="240" w:lineRule="auto"/>
-      </w:pPr>
-      <w:r>
-        <w:t>[</w:t>
-      </w:r>
-      <w:proofErr w:type="spellStart"/>
+        <w:t>remoteMethod</w:t>
+      </w:r>
+      <w:proofErr w:type="spellEnd"/>
+      <w:r>
+        <w:t>)</w:t>
+      </w:r>
+    </w:p>
+    <w:p>
+      <w:pPr>
+        <w:spacing w:after="0" w:line="240" w:lineRule="auto"/>
+      </w:pPr>
+      <w:r>
+        <w:tab/>
+        <w:t>{</w:t>
+      </w:r>
+    </w:p>
+    <w:p>
+      <w:pPr>
+        <w:spacing w:after="0" w:line="240" w:lineRule="auto"/>
+      </w:pPr>
+      <w:r>
+        <w:tab/>
+      </w:r>
+      <w:r>
+        <w:tab/>
+      </w:r>
       <w:proofErr w:type="gramStart"/>
       <w:r>
-        <w:t>classDeviceControlAttribute</w:t>
-      </w:r>
-      <w:proofErr w:type="spellEnd"/>
-      <w:r>
-        <w:t>(</w:t>
+        <w:t>Switch(</w:t>
       </w:r>
       <w:proofErr w:type="spellStart"/>
       <w:proofErr w:type="gramEnd"/>
       <w:r>
-        <w:t>typeof</w:t>
-      </w:r>
-      <w:proofErr w:type="spellEnd"/>
-      <w:r>
-        <w:t>(</w:t>
-      </w:r>
-      <w:proofErr w:type="spellStart"/>
-      <w:r>
-        <w:t>TriggerAdvancedControl</w:t>
-      </w:r>
-      <w:proofErr w:type="spellEnd"/>
-      <w:r>
-        <w:t xml:space="preserve">), </w:t>
-      </w:r>
-      <w:proofErr w:type="spellStart"/>
-      <w:r>
-        <w:t>typeof</w:t>
-      </w:r>
-      <w:proofErr w:type="spellEnd"/>
-      <w:r>
-        <w:t>(</w:t>
-      </w:r>
-      <w:proofErr w:type="spellStart"/>
-      <w:r>
-        <w:t>Custom</w:t>
-      </w:r>
-      <w:r>
-        <w:t>TriggerFluidicsGlyph</w:t>
-      </w:r>
-      <w:proofErr w:type="spellEnd"/>
-      <w:r>
-        <w:t>),  “Trigger”, “Electric Triggers”)]</w:t>
-      </w:r>
-      <w:r>
-        <w:t xml:space="preserve">  // The </w:t>
-      </w:r>
-      <w:proofErr w:type="spellStart"/>
-      <w:r>
-        <w:t>TriggerAdvancedControl</w:t>
-      </w:r>
-      <w:proofErr w:type="spellEnd"/>
-      <w:r>
-        <w:t xml:space="preserve"> listed here would have to be defined as well, but that’s just a </w:t>
-      </w:r>
-      <w:proofErr w:type="spellStart"/>
-      <w:r>
-        <w:t>WinForms</w:t>
-      </w:r>
-      <w:proofErr w:type="spellEnd"/>
-      <w:r>
-        <w:t xml:space="preserve"> </w:t>
-      </w:r>
-      <w:proofErr w:type="spellStart"/>
-      <w:r>
-        <w:t>IDeviceControl</w:t>
-      </w:r>
-      <w:proofErr w:type="spellEnd"/>
-      <w:r>
-        <w:t xml:space="preserve"> </w:t>
-      </w:r>
-      <w:r>
-        <w:t>derived object, so I’m not going to go over it here.</w:t>
-      </w:r>
-    </w:p>
-    <w:p>
-      <w:pPr>
-        <w:spacing w:after="0" w:line="240" w:lineRule="auto"/>
-      </w:pPr>
+        <w:t>key.ToUpper</w:t>
+      </w:r>
+      <w:proofErr w:type="spellEnd"/>
+      <w:r>
+        <w:t>())</w:t>
+      </w:r>
+    </w:p>
+    <w:p>
+      <w:pPr>
+        <w:spacing w:after="0" w:line="240" w:lineRule="auto"/>
+      </w:pPr>
+      <w:r>
+        <w:tab/>
+      </w:r>
+      <w:r>
+        <w:tab/>
+        <w:t>{</w:t>
+      </w:r>
+    </w:p>
+    <w:p>
+      <w:pPr>
+        <w:spacing w:after="0" w:line="240" w:lineRule="auto"/>
+      </w:pPr>
+      <w:r>
+        <w:tab/>
+      </w:r>
+      <w:r>
+        <w:tab/>
+      </w:r>
+      <w:r>
+        <w:tab/>
+      </w:r>
       <w:proofErr w:type="gramStart"/>
       <w:r>
-        <w:t>p</w:t>
-      </w:r>
-      <w:r>
-        <w:t>ublic</w:t>
+        <w:t>case</w:t>
       </w:r>
       <w:proofErr w:type="gramEnd"/>
       <w:r>
-        <w:t xml:space="preserve"> </w:t>
-      </w:r>
-      <w:r>
-        <w:t>c</w:t>
-      </w:r>
-      <w:r>
-        <w:t xml:space="preserve">lass </w:t>
-      </w:r>
-      <w:proofErr w:type="spellStart"/>
-      <w:r>
-        <w:t>Trigger</w:t>
-      </w:r>
-      <w:r>
-        <w:t>:IDevice</w:t>
-      </w:r>
-      <w:proofErr w:type="spellEnd"/>
-    </w:p>
-    <w:p>
-      <w:pPr>
-        <w:spacing w:after="0" w:line="240" w:lineRule="auto"/>
-      </w:pPr>
-      <w:r>
-        <w:t>{</w:t>
-      </w:r>
-    </w:p>
-    <w:p>
-      <w:pPr>
-        <w:spacing w:after="0" w:line="240" w:lineRule="auto"/>
-      </w:pPr>
-      <w:r>
-        <w:tab/>
-      </w:r>
-      <w:proofErr w:type="gramStart"/>
-      <w:r>
-        <w:t>private</w:t>
-      </w:r>
-      <w:proofErr w:type="gramEnd"/>
-      <w:r>
-        <w:t xml:space="preserve"> </w:t>
-      </w:r>
-      <w:proofErr w:type="spellStart"/>
-      <w:r>
-        <w:t>TriggerLib.Trigger</w:t>
-      </w:r>
-      <w:proofErr w:type="spellEnd"/>
-      <w:r>
-        <w:t xml:space="preserve"> device;</w:t>
-      </w:r>
-    </w:p>
-    <w:p>
-      <w:pPr>
-        <w:spacing w:after="0" w:line="240" w:lineRule="auto"/>
-      </w:pPr>
-    </w:p>
-    <w:p>
-      <w:pPr>
-        <w:spacing w:after="0" w:line="240" w:lineRule="auto"/>
-      </w:pPr>
-      <w:r>
-        <w:tab/>
-      </w:r>
-      <w:proofErr w:type="gramStart"/>
-      <w:r>
-        <w:t>public</w:t>
-      </w:r>
-      <w:proofErr w:type="gramEnd"/>
-      <w:r>
-        <w:t xml:space="preserve"> Trigger()</w:t>
-      </w:r>
-    </w:p>
-    <w:p>
-      <w:pPr>
-        <w:spacing w:after="0" w:line="240" w:lineRule="auto"/>
-      </w:pPr>
-      <w:r>
-        <w:tab/>
-        <w:t>{</w:t>
-      </w:r>
-    </w:p>
-    <w:p>
-      <w:pPr>
-        <w:spacing w:after="0" w:line="240" w:lineRule="auto"/>
-      </w:pPr>
-      <w:r>
-        <w:tab/>
-      </w:r>
-      <w:r>
-        <w:tab/>
-        <w:t>//construct the plugin</w:t>
-      </w:r>
-    </w:p>
-    <w:p>
-      <w:pPr>
-        <w:spacing w:after="0" w:line="240" w:lineRule="auto"/>
-      </w:pPr>
-      <w:r>
-        <w:tab/>
-      </w:r>
-      <w:r>
-        <w:tab/>
-      </w:r>
-      <w:proofErr w:type="gramStart"/>
-      <w:r>
-        <w:t>device</w:t>
-      </w:r>
-      <w:proofErr w:type="gramEnd"/>
-      <w:r>
-        <w:t xml:space="preserve"> = new </w:t>
-      </w:r>
-      <w:proofErr w:type="spellStart"/>
-      <w:r>
-        <w:t>TriggerLib.Trigger</w:t>
-      </w:r>
-      <w:proofErr w:type="spellEnd"/>
-      <w:r>
-        <w:t>(</w:t>
-      </w:r>
-      <w:proofErr w:type="spellStart"/>
-      <w:r>
-        <w:t>args</w:t>
-      </w:r>
-      <w:proofErr w:type="spellEnd"/>
-      <w:r>
-        <w:t>);</w:t>
-      </w:r>
-    </w:p>
-    <w:p>
-      <w:pPr>
-        <w:spacing w:after="0" w:line="240" w:lineRule="auto"/>
-      </w:pPr>
-      <w:r>
-        <w:tab/>
-        <w:t>}</w:t>
-      </w:r>
-    </w:p>
-    <w:p>
-      <w:pPr>
-        <w:spacing w:after="0" w:line="240" w:lineRule="auto"/>
-      </w:pPr>
-      <w:r>
-        <w:tab/>
-      </w:r>
-    </w:p>
-    <w:p>
-      <w:pPr>
-        <w:spacing w:after="0" w:line="240" w:lineRule="auto"/>
-      </w:pPr>
-      <w:r>
-        <w:tab/>
-        <w:t>[</w:t>
-      </w:r>
-      <w:proofErr w:type="spellStart"/>
-      <w:proofErr w:type="gramStart"/>
-      <w:r>
-        <w:t>classLCMethodAttribute</w:t>
-      </w:r>
-      <w:proofErr w:type="spellEnd"/>
-      <w:r>
-        <w:t>(</w:t>
-      </w:r>
-      <w:proofErr w:type="gramEnd"/>
-      <w:r>
-        <w:t>“</w:t>
-      </w:r>
-      <w:proofErr w:type="spellStart"/>
-      <w:r>
-        <w:t>TriggerOn</w:t>
-      </w:r>
-      <w:proofErr w:type="spellEnd"/>
-      <w:r>
-        <w:t>”</w:t>
-      </w:r>
-      <w:r>
-        <w:t>, 1</w:t>
-      </w:r>
-      <w:r>
-        <w:t>.0, false, -1, false)]</w:t>
-      </w:r>
-    </w:p>
-    <w:p>
-      <w:pPr>
-        <w:spacing w:after="0" w:line="240" w:lineRule="auto"/>
-      </w:pPr>
-      <w:r>
-        <w:tab/>
-      </w:r>
-      <w:proofErr w:type="gramStart"/>
-      <w:r>
-        <w:t>p</w:t>
-      </w:r>
-      <w:r>
-        <w:t>ublic</w:t>
-      </w:r>
-      <w:proofErr w:type="gramEnd"/>
-      <w:r>
-        <w:t xml:space="preserve"> void </w:t>
-      </w:r>
-      <w:proofErr w:type="spellStart"/>
-      <w:r>
-        <w:t>TriggerOn</w:t>
-      </w:r>
-      <w:proofErr w:type="spellEnd"/>
-      <w:r>
-        <w:t>()</w:t>
-      </w:r>
-    </w:p>
-    <w:p>
-      <w:pPr>
-        <w:spacing w:after="0" w:line="240" w:lineRule="auto"/>
-      </w:pPr>
-      <w:r>
-        <w:tab/>
-        <w:t>{</w:t>
-      </w:r>
-    </w:p>
-    <w:p>
-      <w:pPr>
-        <w:spacing w:after="0" w:line="240" w:lineRule="auto"/>
-      </w:pPr>
-      <w:r>
-        <w:tab/>
-      </w:r>
-      <w:r>
-        <w:tab/>
-      </w:r>
-      <w:proofErr w:type="gramStart"/>
-      <w:r>
-        <w:t>If(</w:t>
-      </w:r>
-      <w:proofErr w:type="gramEnd"/>
-      <w:r>
-        <w:t>!</w:t>
-      </w:r>
-      <w:proofErr w:type="spellStart"/>
-      <w:r>
-        <w:t>EmulationEnabled</w:t>
-      </w:r>
-      <w:proofErr w:type="spellEnd"/>
-      <w:r>
-        <w:t>)</w:t>
-      </w:r>
-    </w:p>
-    <w:p>
-      <w:pPr>
-        <w:spacing w:after="0" w:line="240" w:lineRule="auto"/>
-      </w:pPr>
-      <w:r>
-        <w:tab/>
-      </w:r>
-      <w:r>
-        <w:tab/>
-        <w:t>{</w:t>
-      </w:r>
-    </w:p>
-    <w:p>
-      <w:pPr>
-        <w:spacing w:after="0" w:line="240" w:lineRule="auto"/>
-      </w:pPr>
-      <w:r>
-        <w:tab/>
-      </w:r>
-      <w:r>
-        <w:tab/>
-      </w:r>
-      <w:r>
-        <w:tab/>
-      </w:r>
-      <w:proofErr w:type="gramStart"/>
-      <w:r>
-        <w:t>try</w:t>
-      </w:r>
-      <w:proofErr w:type="gramEnd"/>
-    </w:p>
-    <w:p>
-      <w:pPr>
-        <w:spacing w:after="0" w:line="240" w:lineRule="auto"/>
-      </w:pPr>
-      <w:r>
-        <w:tab/>
-      </w:r>
-      <w:r>
-        <w:tab/>
-      </w:r>
-      <w:r>
-        <w:tab/>
-        <w:t>{</w:t>
-      </w:r>
-    </w:p>
-    <w:p>
-      <w:pPr>
-        <w:spacing w:after="0" w:line="240" w:lineRule="auto"/>
-      </w:pPr>
-      <w:r>
-        <w:tab/>
-      </w:r>
-      <w:r>
-        <w:tab/>
-      </w:r>
-      <w:r>
-        <w:tab/>
-      </w:r>
-      <w:r>
-        <w:tab/>
-      </w:r>
-      <w:proofErr w:type="spellStart"/>
-      <w:proofErr w:type="gramStart"/>
-      <w:r>
-        <w:t>device.Trigger</w:t>
-      </w:r>
-      <w:proofErr w:type="spellEnd"/>
-      <w:r>
-        <w:t>(</w:t>
-      </w:r>
-      <w:proofErr w:type="spellStart"/>
-      <w:proofErr w:type="gramEnd"/>
-      <w:r>
-        <w:t>args</w:t>
-      </w:r>
-      <w:proofErr w:type="spellEnd"/>
-      <w:r>
-        <w:t>);</w:t>
-      </w:r>
-    </w:p>
-    <w:p>
-      <w:pPr>
-        <w:spacing w:after="0" w:line="240" w:lineRule="auto"/>
-      </w:pPr>
-      <w:r>
-        <w:tab/>
-      </w:r>
-      <w:r>
-        <w:tab/>
-      </w:r>
-      <w:r>
-        <w:tab/>
-        <w:t>}</w:t>
-      </w:r>
-    </w:p>
-    <w:p>
-      <w:pPr>
-        <w:spacing w:after="0" w:line="240" w:lineRule="auto"/>
-      </w:pPr>
-      <w:r>
-        <w:tab/>
-      </w:r>
-      <w:r>
-        <w:tab/>
-      </w:r>
-      <w:r>
-        <w:tab/>
-      </w:r>
-      <w:proofErr w:type="gramStart"/>
-      <w:r>
-        <w:t>catch(</w:t>
-      </w:r>
-      <w:proofErr w:type="gramEnd"/>
-      <w:r>
-        <w:t>Exception ex)</w:t>
-      </w:r>
-    </w:p>
-    <w:p>
-      <w:pPr>
-        <w:spacing w:after="0" w:line="240" w:lineRule="auto"/>
-      </w:pPr>
-      <w:r>
-        <w:tab/>
-      </w:r>
-      <w:r>
-        <w:tab/>
-      </w:r>
-      <w:r>
-        <w:tab/>
-        <w:t>{</w:t>
-      </w:r>
-    </w:p>
-    <w:p>
-      <w:pPr>
-        <w:spacing w:after="0" w:line="240" w:lineRule="auto"/>
-      </w:pPr>
-      <w:r>
-        <w:tab/>
-      </w:r>
-      <w:r>
-        <w:tab/>
-      </w:r>
-      <w:r>
-        <w:tab/>
-      </w:r>
-      <w:r>
-        <w:tab/>
-      </w:r>
-      <w:r>
-        <w:t xml:space="preserve">//recover from error, report failure via </w:t>
-      </w:r>
-      <w:proofErr w:type="spellStart"/>
-      <w:r>
-        <w:t>rethrow</w:t>
-      </w:r>
-      <w:proofErr w:type="spellEnd"/>
-      <w:r>
-        <w:t xml:space="preserve"> or notification system</w:t>
-      </w:r>
-    </w:p>
-    <w:p>
-      <w:pPr>
-        <w:spacing w:after="0" w:line="240" w:lineRule="auto"/>
-      </w:pPr>
-      <w:r>
-        <w:tab/>
-      </w:r>
-      <w:r>
-        <w:tab/>
-      </w:r>
-      <w:r>
-        <w:tab/>
-      </w:r>
-      <w:r>
-        <w:tab/>
-      </w:r>
-    </w:p>
-    <w:p>
-      <w:pPr>
-        <w:spacing w:after="0" w:line="240" w:lineRule="auto"/>
-      </w:pPr>
-      <w:r>
-        <w:tab/>
-      </w:r>
-      <w:r>
-        <w:tab/>
-      </w:r>
-      <w:r>
-        <w:tab/>
-        <w:t>}</w:t>
-      </w:r>
-      <w:r>
-        <w:tab/>
-      </w:r>
-    </w:p>
-    <w:p>
-      <w:pPr>
-        <w:spacing w:after="0" w:line="240" w:lineRule="auto"/>
-        <w:ind w:left="720" w:firstLine="720"/>
-      </w:pPr>
-      <w:r>
-        <w:t>}</w:t>
-      </w:r>
-    </w:p>
-    <w:p>
-      <w:pPr>
-        <w:spacing w:after="0" w:line="240" w:lineRule="auto"/>
-      </w:pPr>
-      <w:r>
-        <w:tab/>
-        <w:t>}</w:t>
-      </w:r>
-    </w:p>
-    <w:p>
-      <w:pPr>
-        <w:spacing w:after="0" w:line="240" w:lineRule="auto"/>
-      </w:pPr>
-      <w:r>
-        <w:tab/>
-      </w:r>
-    </w:p>
-    <w:p>
-      <w:pPr>
-        <w:spacing w:after="0" w:line="240" w:lineRule="auto"/>
-      </w:pPr>
-      <w:r>
-        <w:tab/>
-      </w:r>
-      <w:r>
-        <w:t>[</w:t>
-      </w:r>
-      <w:proofErr w:type="spellStart"/>
-      <w:proofErr w:type="gramStart"/>
-      <w:r>
-        <w:t>classLCMethodAttribute</w:t>
-      </w:r>
-      <w:proofErr w:type="spellEnd"/>
-      <w:r>
-        <w:t>(</w:t>
-      </w:r>
-      <w:proofErr w:type="gramEnd"/>
-      <w:r>
-        <w:t>“</w:t>
-      </w:r>
-      <w:proofErr w:type="spellStart"/>
-      <w:r>
-        <w:t>TriggerOff</w:t>
-      </w:r>
-      <w:proofErr w:type="spellEnd"/>
-      <w:r>
-        <w:t>”,  1.0, false, -1, false)]</w:t>
-      </w:r>
-    </w:p>
-    <w:p>
-      <w:pPr>
-        <w:spacing w:after="0" w:line="240" w:lineRule="auto"/>
-      </w:pPr>
-      <w:r>
-        <w:tab/>
-      </w:r>
-      <w:proofErr w:type="gramStart"/>
-      <w:r>
-        <w:t>public</w:t>
-      </w:r>
-      <w:proofErr w:type="gramEnd"/>
-      <w:r>
-        <w:t xml:space="preserve"> void </w:t>
-      </w:r>
-      <w:proofErr w:type="spellStart"/>
-      <w:r>
-        <w:t>TriggerOff</w:t>
-      </w:r>
-      <w:proofErr w:type="spellEnd"/>
-      <w:r>
-        <w:t>()</w:t>
-      </w:r>
-    </w:p>
-    <w:p>
-      <w:pPr>
-        <w:spacing w:after="0" w:line="240" w:lineRule="auto"/>
-      </w:pPr>
-      <w:r>
-        <w:tab/>
-        <w:t>{</w:t>
-      </w:r>
-    </w:p>
-    <w:p>
-      <w:pPr>
-        <w:spacing w:after="0" w:line="240" w:lineRule="auto"/>
-      </w:pPr>
-      <w:r>
-        <w:tab/>
-      </w:r>
-      <w:r>
-        <w:tab/>
-      </w:r>
-      <w:proofErr w:type="gramStart"/>
-      <w:r>
-        <w:t>If(</w:t>
-      </w:r>
-      <w:proofErr w:type="gramEnd"/>
-      <w:r>
-        <w:t>!</w:t>
-      </w:r>
-      <w:proofErr w:type="spellStart"/>
-      <w:r>
-        <w:t>EmulationEnabled</w:t>
-      </w:r>
-      <w:proofErr w:type="spellEnd"/>
-      <w:r>
-        <w:t>)</w:t>
-      </w:r>
-    </w:p>
-    <w:p>
-      <w:pPr>
-        <w:spacing w:after="0" w:line="240" w:lineRule="auto"/>
-        <w:ind w:left="720" w:firstLine="720"/>
-      </w:pPr>
-      <w:r>
-        <w:t>{</w:t>
-      </w:r>
-    </w:p>
-    <w:p>
-      <w:pPr>
-        <w:spacing w:after="0" w:line="240" w:lineRule="auto"/>
-        <w:ind w:left="720" w:firstLine="720"/>
-      </w:pPr>
-      <w:r>
-        <w:tab/>
-      </w:r>
-      <w:proofErr w:type="gramStart"/>
-      <w:r>
-        <w:t>try</w:t>
-      </w:r>
-      <w:proofErr w:type="gramEnd"/>
-    </w:p>
-    <w:p>
-      <w:pPr>
-        <w:spacing w:after="0" w:line="240" w:lineRule="auto"/>
-        <w:ind w:left="720" w:firstLine="720"/>
-      </w:pPr>
-      <w:r>
-        <w:tab/>
-        <w:t>{</w:t>
-      </w:r>
-    </w:p>
-    <w:p>
-      <w:pPr>
-        <w:spacing w:after="0" w:line="240" w:lineRule="auto"/>
-      </w:pPr>
-      <w:r>
-        <w:tab/>
-      </w:r>
-      <w:r>
-        <w:tab/>
-      </w:r>
-      <w:r>
-        <w:tab/>
-      </w:r>
-      <w:r>
-        <w:tab/>
-      </w:r>
-      <w:proofErr w:type="spellStart"/>
-      <w:proofErr w:type="gramStart"/>
-      <w:r>
-        <w:t>device.Trigger</w:t>
-      </w:r>
-      <w:proofErr w:type="spellEnd"/>
-      <w:r>
-        <w:t>(</w:t>
-      </w:r>
-      <w:proofErr w:type="spellStart"/>
-      <w:proofErr w:type="gramEnd"/>
-      <w:r>
-        <w:t>args</w:t>
-      </w:r>
-      <w:proofErr w:type="spellEnd"/>
-      <w:r>
-        <w:t>);</w:t>
-      </w:r>
-    </w:p>
-    <w:p>
-      <w:pPr>
-        <w:spacing w:after="0" w:line="240" w:lineRule="auto"/>
-      </w:pPr>
-      <w:r>
-        <w:tab/>
-      </w:r>
-      <w:r>
-        <w:tab/>
-      </w:r>
-      <w:r>
-        <w:tab/>
-        <w:t>}</w:t>
-      </w:r>
-    </w:p>
-    <w:p>
-      <w:pPr>
-        <w:spacing w:after="0" w:line="240" w:lineRule="auto"/>
-      </w:pPr>
-      <w:r>
-        <w:tab/>
-      </w:r>
-      <w:r>
-        <w:tab/>
-      </w:r>
-      <w:r>
-        <w:tab/>
-      </w:r>
-      <w:proofErr w:type="gramStart"/>
-      <w:r>
-        <w:t>catch(</w:t>
-      </w:r>
-      <w:proofErr w:type="gramEnd"/>
-      <w:r>
-        <w:t>Exception ex)</w:t>
-      </w:r>
-    </w:p>
-    <w:p>
-      <w:pPr>
-        <w:spacing w:after="0" w:line="240" w:lineRule="auto"/>
-      </w:pPr>
-      <w:r>
-        <w:tab/>
-      </w:r>
-      <w:r>
-        <w:tab/>
-      </w:r>
-      <w:r>
-        <w:tab/>
-        <w:t>{</w:t>
+        <w:t xml:space="preserve"> “DataProvider1”:</w:t>
       </w:r>
     </w:p>
     <w:p>
@@ -5981,424 +6511,6 @@
       </w:pPr>
       <w:r>
         <w:lastRenderedPageBreak/>
-        <w:tab/>
-      </w:r>
-      <w:r>
-        <w:tab/>
-      </w:r>
-      <w:r>
-        <w:tab/>
-      </w:r>
-      <w:r>
-        <w:tab/>
-        <w:t>// do something with the exception</w:t>
-      </w:r>
-    </w:p>
-    <w:p>
-      <w:pPr>
-        <w:spacing w:after="0" w:line="240" w:lineRule="auto"/>
-      </w:pPr>
-      <w:r>
-        <w:tab/>
-      </w:r>
-      <w:r>
-        <w:tab/>
-      </w:r>
-      <w:r>
-        <w:tab/>
-        <w:t>}</w:t>
-      </w:r>
-    </w:p>
-    <w:p>
-      <w:pPr>
-        <w:spacing w:after="0" w:line="240" w:lineRule="auto"/>
-        <w:ind w:left="720" w:firstLine="720"/>
-      </w:pPr>
-      <w:r>
-        <w:t>}</w:t>
-      </w:r>
-    </w:p>
-    <w:p>
-      <w:pPr>
-        <w:spacing w:after="0" w:line="240" w:lineRule="auto"/>
-      </w:pPr>
-      <w:r>
-        <w:tab/>
-        <w:t>}</w:t>
-      </w:r>
-    </w:p>
-    <w:p>
-      <w:pPr>
-        <w:spacing w:after="0" w:line="240" w:lineRule="auto"/>
-      </w:pPr>
-    </w:p>
-    <w:p>
-      <w:pPr>
-        <w:spacing w:after="0" w:line="240" w:lineRule="auto"/>
-      </w:pPr>
-    </w:p>
-    <w:p>
-      <w:pPr>
-        <w:spacing w:after="0" w:line="240" w:lineRule="auto"/>
-      </w:pPr>
-    </w:p>
-    <w:p>
-      <w:pPr>
-        <w:spacing w:after="0" w:line="240" w:lineRule="auto"/>
-      </w:pPr>
-      <w:r>
-        <w:tab/>
-        <w:t>[</w:t>
-      </w:r>
-      <w:proofErr w:type="spellStart"/>
-      <w:proofErr w:type="gramStart"/>
-      <w:r>
-        <w:t>classPersiste</w:t>
-      </w:r>
-      <w:r>
-        <w:t>nceAttribute</w:t>
-      </w:r>
-      <w:proofErr w:type="spellEnd"/>
-      <w:r>
-        <w:t>(</w:t>
-      </w:r>
-      <w:proofErr w:type="gramEnd"/>
-      <w:r>
-        <w:t>“Name”)]</w:t>
-      </w:r>
-    </w:p>
-    <w:p>
-      <w:pPr>
-        <w:spacing w:after="0" w:line="240" w:lineRule="auto"/>
-      </w:pPr>
-      <w:r>
-        <w:tab/>
-      </w:r>
-      <w:proofErr w:type="gramStart"/>
-      <w:r>
-        <w:t>public</w:t>
-      </w:r>
-      <w:proofErr w:type="gramEnd"/>
-      <w:r>
-        <w:t xml:space="preserve"> string Name</w:t>
-      </w:r>
-    </w:p>
-    <w:p>
-      <w:pPr>
-        <w:spacing w:after="0" w:line="240" w:lineRule="auto"/>
-      </w:pPr>
-      <w:r>
-        <w:tab/>
-        <w:t>{</w:t>
-      </w:r>
-    </w:p>
-    <w:p>
-      <w:pPr>
-        <w:spacing w:after="0" w:line="240" w:lineRule="auto"/>
-      </w:pPr>
-      <w:r>
-        <w:tab/>
-      </w:r>
-      <w:r>
-        <w:tab/>
-      </w:r>
-      <w:proofErr w:type="gramStart"/>
-      <w:r>
-        <w:t>get</w:t>
-      </w:r>
-      <w:proofErr w:type="gramEnd"/>
-      <w:r>
-        <w:t>;</w:t>
-      </w:r>
-    </w:p>
-    <w:p>
-      <w:pPr>
-        <w:spacing w:after="0" w:line="240" w:lineRule="auto"/>
-      </w:pPr>
-      <w:r>
-        <w:tab/>
-      </w:r>
-      <w:r>
-        <w:tab/>
-      </w:r>
-      <w:proofErr w:type="gramStart"/>
-      <w:r>
-        <w:t>set</w:t>
-      </w:r>
-      <w:proofErr w:type="gramEnd"/>
-      <w:r>
-        <w:t>;</w:t>
-      </w:r>
-    </w:p>
-    <w:p>
-      <w:pPr>
-        <w:spacing w:after="0" w:line="240" w:lineRule="auto"/>
-      </w:pPr>
-      <w:r>
-        <w:tab/>
-        <w:t>}</w:t>
-      </w:r>
-    </w:p>
-    <w:p>
-      <w:pPr>
-        <w:spacing w:after="0" w:line="240" w:lineRule="auto"/>
-      </w:pPr>
-    </w:p>
-    <w:p>
-      <w:pPr>
-        <w:spacing w:after="0" w:line="240" w:lineRule="auto"/>
-      </w:pPr>
-      <w:r>
-        <w:tab/>
-        <w:t xml:space="preserve">#Region </w:t>
-      </w:r>
-      <w:proofErr w:type="spellStart"/>
-      <w:r>
-        <w:t>IDevice</w:t>
-      </w:r>
-      <w:proofErr w:type="spellEnd"/>
-      <w:r>
-        <w:t xml:space="preserve"> required methods</w:t>
-      </w:r>
-    </w:p>
-    <w:p>
-      <w:pPr>
-        <w:spacing w:after="0" w:line="240" w:lineRule="auto"/>
-      </w:pPr>
-      <w:r>
-        <w:tab/>
-        <w:t xml:space="preserve">Public </w:t>
-      </w:r>
-      <w:proofErr w:type="spellStart"/>
-      <w:r>
-        <w:t>bool</w:t>
-      </w:r>
-      <w:proofErr w:type="spellEnd"/>
-      <w:r>
-        <w:t xml:space="preserve"> </w:t>
-      </w:r>
-      <w:proofErr w:type="gramStart"/>
-      <w:r>
-        <w:t>Initialize(</w:t>
-      </w:r>
-      <w:proofErr w:type="gramEnd"/>
-      <w:r>
-        <w:t xml:space="preserve">ref string </w:t>
-      </w:r>
-      <w:proofErr w:type="spellStart"/>
-      <w:r>
-        <w:t>errorMessage</w:t>
-      </w:r>
-      <w:proofErr w:type="spellEnd"/>
-      <w:r>
-        <w:t>)</w:t>
-      </w:r>
-    </w:p>
-    <w:p>
-      <w:pPr>
-        <w:spacing w:after="0" w:line="240" w:lineRule="auto"/>
-      </w:pPr>
-      <w:r>
-        <w:tab/>
-        <w:t>{</w:t>
-      </w:r>
-    </w:p>
-    <w:p>
-      <w:pPr>
-        <w:spacing w:after="0" w:line="240" w:lineRule="auto"/>
-      </w:pPr>
-      <w:r>
-        <w:tab/>
-      </w:r>
-      <w:r>
-        <w:tab/>
-        <w:t>//initialize hardware here</w:t>
-      </w:r>
-    </w:p>
-    <w:p>
-      <w:pPr>
-        <w:spacing w:after="0" w:line="240" w:lineRule="auto"/>
-      </w:pPr>
-      <w:r>
-        <w:tab/>
-        <w:t>}</w:t>
-      </w:r>
-    </w:p>
-    <w:p>
-      <w:pPr>
-        <w:spacing w:after="0" w:line="240" w:lineRule="auto"/>
-      </w:pPr>
-      <w:r>
-        <w:tab/>
-      </w:r>
-    </w:p>
-    <w:p>
-      <w:pPr>
-        <w:spacing w:after="0" w:line="240" w:lineRule="auto"/>
-      </w:pPr>
-      <w:r>
-        <w:tab/>
-        <w:t xml:space="preserve">Public </w:t>
-      </w:r>
-      <w:proofErr w:type="spellStart"/>
-      <w:r>
-        <w:t>bool</w:t>
-      </w:r>
-      <w:proofErr w:type="spellEnd"/>
-      <w:r>
-        <w:t xml:space="preserve"> </w:t>
-      </w:r>
-      <w:proofErr w:type="gramStart"/>
-      <w:r>
-        <w:t>Shutdown()</w:t>
-      </w:r>
-      <w:proofErr w:type="gramEnd"/>
-    </w:p>
-    <w:p>
-      <w:pPr>
-        <w:spacing w:after="0" w:line="240" w:lineRule="auto"/>
-      </w:pPr>
-      <w:r>
-        <w:tab/>
-        <w:t>{</w:t>
-      </w:r>
-    </w:p>
-    <w:p>
-      <w:pPr>
-        <w:spacing w:after="0" w:line="240" w:lineRule="auto"/>
-      </w:pPr>
-      <w:r>
-        <w:tab/>
-      </w:r>
-      <w:r>
-        <w:tab/>
-        <w:t>//shutdown hardware here</w:t>
-      </w:r>
-    </w:p>
-    <w:p>
-      <w:pPr>
-        <w:spacing w:after="0" w:line="240" w:lineRule="auto"/>
-      </w:pPr>
-      <w:r>
-        <w:tab/>
-        <w:t>}</w:t>
-      </w:r>
-    </w:p>
-    <w:p>
-      <w:pPr>
-        <w:spacing w:after="0" w:line="240" w:lineRule="auto"/>
-      </w:pPr>
-    </w:p>
-    <w:p>
-      <w:pPr>
-        <w:spacing w:after="0" w:line="240" w:lineRule="auto"/>
-      </w:pPr>
-      <w:r>
-        <w:tab/>
-        <w:t xml:space="preserve">Public void </w:t>
-      </w:r>
-      <w:proofErr w:type="spellStart"/>
-      <w:proofErr w:type="gramStart"/>
-      <w:r>
-        <w:t>RegisterDataProvider</w:t>
-      </w:r>
-      <w:proofErr w:type="spellEnd"/>
-      <w:r>
-        <w:t>(</w:t>
-      </w:r>
-      <w:proofErr w:type="gramEnd"/>
-      <w:r>
-        <w:t xml:space="preserve">string key, </w:t>
-      </w:r>
-      <w:proofErr w:type="spellStart"/>
-      <w:r>
-        <w:t>DelegateDeviceHasData</w:t>
-      </w:r>
-      <w:proofErr w:type="spellEnd"/>
-      <w:r>
-        <w:t xml:space="preserve"> </w:t>
-      </w:r>
-      <w:proofErr w:type="spellStart"/>
-      <w:r>
-        <w:t>remoteMethod</w:t>
-      </w:r>
-      <w:proofErr w:type="spellEnd"/>
-      <w:r>
-        <w:t>)</w:t>
-      </w:r>
-    </w:p>
-    <w:p>
-      <w:pPr>
-        <w:spacing w:after="0" w:line="240" w:lineRule="auto"/>
-      </w:pPr>
-      <w:r>
-        <w:tab/>
-        <w:t>{</w:t>
-      </w:r>
-    </w:p>
-    <w:p>
-      <w:pPr>
-        <w:spacing w:after="0" w:line="240" w:lineRule="auto"/>
-      </w:pPr>
-      <w:r>
-        <w:tab/>
-      </w:r>
-      <w:r>
-        <w:tab/>
-      </w:r>
-      <w:proofErr w:type="gramStart"/>
-      <w:r>
-        <w:t>Switch(</w:t>
-      </w:r>
-      <w:proofErr w:type="spellStart"/>
-      <w:proofErr w:type="gramEnd"/>
-      <w:r>
-        <w:t>key.ToUpper</w:t>
-      </w:r>
-      <w:proofErr w:type="spellEnd"/>
-      <w:r>
-        <w:t>())</w:t>
-      </w:r>
-    </w:p>
-    <w:p>
-      <w:pPr>
-        <w:spacing w:after="0" w:line="240" w:lineRule="auto"/>
-      </w:pPr>
-      <w:r>
-        <w:tab/>
-      </w:r>
-      <w:r>
-        <w:tab/>
-        <w:t>{</w:t>
-      </w:r>
-    </w:p>
-    <w:p>
-      <w:pPr>
-        <w:spacing w:after="0" w:line="240" w:lineRule="auto"/>
-      </w:pPr>
-      <w:r>
-        <w:tab/>
-      </w:r>
-      <w:r>
-        <w:tab/>
-      </w:r>
-      <w:r>
-        <w:tab/>
-      </w:r>
-      <w:proofErr w:type="gramStart"/>
-      <w:r>
-        <w:t>case</w:t>
-      </w:r>
-      <w:proofErr w:type="gramEnd"/>
-      <w:r>
-        <w:t xml:space="preserve"> “DataProvider1”:</w:t>
-      </w:r>
-    </w:p>
-    <w:p>
-      <w:pPr>
-        <w:spacing w:after="0" w:line="240" w:lineRule="auto"/>
-      </w:pPr>
-      <w:r>
         <w:tab/>
       </w:r>
       <w:r>
@@ -6821,7 +6933,6 @@
         <w:spacing w:after="0" w:line="240" w:lineRule="auto"/>
       </w:pPr>
       <w:r>
-        <w:lastRenderedPageBreak/>
         <w:tab/>
         <w:t>{</w:t>
       </w:r>
@@ -7369,6 +7480,7 @@
         <w:spacing w:after="0" w:line="240" w:lineRule="auto"/>
       </w:pPr>
       <w:r>
+        <w:lastRenderedPageBreak/>
         <w:tab/>
       </w:r>
     </w:p>
@@ -8262,7 +8374,7 @@
           <w:rPr>
             <w:noProof/>
           </w:rPr>
-          <w:t>0</w:t>
+          <w:t>1</w:t>
         </w:r>
         <w:r>
           <w:rPr>
@@ -9511,7 +9623,7 @@
 
 <file path=customXml/item1.xml><?xml version="1.0" encoding="utf-8"?>
 <CoverPageProperties xmlns="http://schemas.microsoft.com/office/2006/coverPageProps">
-  <PublishDate>2014-09-08T00:00:00</PublishDate>
+  <PublishDate>2014-10-03T00:00:00</PublishDate>
   <Abstract>This is a tutorial of how to create a fluidics designer enabled device plugin for LcmsNet.</Abstract>
   <CompanyAddress/>
   <CompanyPhone/>
@@ -9533,7 +9645,7 @@
 </file>
 
 <file path=customXml/itemProps2.xml><?xml version="1.0" encoding="utf-8"?>
-<ds:datastoreItem xmlns:ds="http://schemas.openxmlformats.org/officeDocument/2006/customXml" ds:itemID="{D8727FBA-084F-4C29-BF9A-C84EF62F3555}">
+<ds:datastoreItem xmlns:ds="http://schemas.openxmlformats.org/officeDocument/2006/customXml" ds:itemID="{05AD0892-2EB8-4373-AC11-7F3E29C08103}">
   <ds:schemaRefs>
     <ds:schemaRef ds:uri="http://schemas.openxmlformats.org/officeDocument/2006/bibliography"/>
   </ds:schemaRefs>

</xml_diff>